<commit_message>
Comments, and user guide updated
</commit_message>
<xml_diff>
--- a/Xamarin Research.docx
+++ b/Xamarin Research.docx
@@ -35,16 +35,8 @@
         <w:rPr>
           <w:b/>
         </w:rPr>
-        <w:t xml:space="preserve">Project </w:t>
-      </w:r>
-      <w:r>
-        <w:rPr>
-          <w:b/>
-        </w:rPr>
-        <w:t>Research</w:t>
-      </w:r>
-      <w:bookmarkStart w:id="0" w:name="_GoBack"/>
-      <w:bookmarkEnd w:id="0"/>
+        <w:t>Project Research</w:t>
+      </w:r>
     </w:p>
     <w:p/>
     <w:p>
@@ -61,7 +53,7 @@
         <w:pStyle w:val="Heading1"/>
         <w:jc w:val="center"/>
       </w:pPr>
-      <w:hyperlink r:id="rId4" w:history="1">
+      <w:hyperlink r:id="rId5" w:history="1">
         <w:r>
           <w:rPr>
             <w:rStyle w:val="Hyperlink"/>
@@ -86,6 +78,297 @@
         <w:t>App Title: Payroll</w:t>
       </w:r>
     </w:p>
+    <w:p>
+      <w:pPr>
+        <w:rPr>
+          <w:sz w:val="28"/>
+          <w:szCs w:val="28"/>
+        </w:rPr>
+      </w:pPr>
+      <w:r>
+        <w:rPr>
+          <w:sz w:val="28"/>
+          <w:szCs w:val="28"/>
+        </w:rPr>
+        <w:t>I used a few different resources for my project:</w:t>
+      </w:r>
+    </w:p>
+    <w:p>
+      <w:pPr>
+        <w:pStyle w:val="ListParagraph"/>
+        <w:numPr>
+          <w:ilvl w:val="0"/>
+          <w:numId w:val="1"/>
+        </w:numPr>
+        <w:rPr>
+          <w:sz w:val="28"/>
+          <w:szCs w:val="28"/>
+        </w:rPr>
+      </w:pPr>
+      <w:r>
+        <w:rPr>
+          <w:sz w:val="28"/>
+          <w:szCs w:val="28"/>
+        </w:rPr>
+        <w:t xml:space="preserve">The Xamarin Documentation ( </w:t>
+      </w:r>
+      <w:r>
+        <w:rPr>
+          <w:sz w:val="28"/>
+          <w:szCs w:val="28"/>
+        </w:rPr>
+        <w:t>h</w:t>
+      </w:r>
+      <w:hyperlink r:id="rId6" w:history="1">
+        <w:r>
+          <w:rPr>
+            <w:rStyle w:val="Hyperlink"/>
+            <w:sz w:val="28"/>
+            <w:szCs w:val="28"/>
+          </w:rPr>
+          <w:t>ttps://docs.microsoft.com/en-u</w:t>
+        </w:r>
+      </w:hyperlink>
+      <w:r>
+        <w:rPr>
+          <w:sz w:val="28"/>
+          <w:szCs w:val="28"/>
+        </w:rPr>
+        <w:t>s/xamarin/</w:t>
+      </w:r>
+      <w:r>
+        <w:rPr>
+          <w:sz w:val="28"/>
+          <w:szCs w:val="28"/>
+        </w:rPr>
+        <w:t xml:space="preserve">  )</w:t>
+      </w:r>
+    </w:p>
+    <w:p>
+      <w:pPr>
+        <w:pStyle w:val="ListParagraph"/>
+        <w:numPr>
+          <w:ilvl w:val="0"/>
+          <w:numId w:val="1"/>
+        </w:numPr>
+        <w:rPr>
+          <w:sz w:val="28"/>
+          <w:szCs w:val="28"/>
+        </w:rPr>
+      </w:pPr>
+      <w:proofErr w:type="spellStart"/>
+      <w:r>
+        <w:rPr>
+          <w:sz w:val="28"/>
+          <w:szCs w:val="28"/>
+        </w:rPr>
+        <w:t>Youtube</w:t>
+      </w:r>
+      <w:proofErr w:type="spellEnd"/>
+      <w:r>
+        <w:rPr>
+          <w:sz w:val="28"/>
+          <w:szCs w:val="28"/>
+        </w:rPr>
+        <w:t xml:space="preserve"> </w:t>
+      </w:r>
+      <w:r>
+        <w:rPr>
+          <w:sz w:val="28"/>
+          <w:szCs w:val="28"/>
+        </w:rPr>
+        <w:t>tutorials</w:t>
+      </w:r>
+      <w:r>
+        <w:rPr>
+          <w:sz w:val="28"/>
+          <w:szCs w:val="28"/>
+        </w:rPr>
+        <w:t xml:space="preserve"> ( </w:t>
+      </w:r>
+      <w:hyperlink r:id="rId7" w:history="1">
+        <w:r>
+          <w:rPr>
+            <w:rStyle w:val="Hyperlink"/>
+            <w:sz w:val="28"/>
+            <w:szCs w:val="28"/>
+          </w:rPr>
+          <w:t>https://www.youtube.com/watch?v=DJYLrVNY2ak</w:t>
+        </w:r>
+      </w:hyperlink>
+      <w:r>
+        <w:rPr>
+          <w:sz w:val="28"/>
+          <w:szCs w:val="28"/>
+        </w:rPr>
+        <w:t xml:space="preserve"> , </w:t>
+      </w:r>
+      <w:r>
+        <w:rPr>
+          <w:sz w:val="28"/>
+          <w:szCs w:val="28"/>
+        </w:rPr>
+        <w:t>https://www.youtube.com/watch?v=GaizJhx-FVg</w:t>
+      </w:r>
+      <w:r>
+        <w:rPr>
+          <w:sz w:val="28"/>
+          <w:szCs w:val="28"/>
+        </w:rPr>
+        <w:t xml:space="preserve"> )</w:t>
+      </w:r>
+    </w:p>
+    <w:p>
+      <w:pPr>
+        <w:pStyle w:val="ListParagraph"/>
+        <w:numPr>
+          <w:ilvl w:val="0"/>
+          <w:numId w:val="1"/>
+        </w:numPr>
+        <w:rPr>
+          <w:sz w:val="28"/>
+          <w:szCs w:val="28"/>
+        </w:rPr>
+      </w:pPr>
+      <w:r>
+        <w:rPr>
+          <w:sz w:val="28"/>
+          <w:szCs w:val="28"/>
+        </w:rPr>
+        <w:t xml:space="preserve">The course </w:t>
+      </w:r>
+      <w:proofErr w:type="spellStart"/>
+      <w:r>
+        <w:rPr>
+          <w:sz w:val="28"/>
+          <w:szCs w:val="28"/>
+        </w:rPr>
+        <w:t>moodle</w:t>
+      </w:r>
+      <w:proofErr w:type="spellEnd"/>
+      <w:r>
+        <w:rPr>
+          <w:sz w:val="28"/>
+          <w:szCs w:val="28"/>
+        </w:rPr>
+        <w:t xml:space="preserve"> page</w:t>
+      </w:r>
+    </w:p>
+    <w:p>
+      <w:pPr>
+        <w:pStyle w:val="ListParagraph"/>
+        <w:numPr>
+          <w:ilvl w:val="0"/>
+          <w:numId w:val="1"/>
+        </w:numPr>
+        <w:rPr>
+          <w:sz w:val="28"/>
+          <w:szCs w:val="28"/>
+        </w:rPr>
+      </w:pPr>
+      <w:r>
+        <w:rPr>
+          <w:sz w:val="28"/>
+          <w:szCs w:val="28"/>
+        </w:rPr>
+        <w:t>Stack Overflow</w:t>
+      </w:r>
+    </w:p>
+    <w:p>
+      <w:pPr>
+        <w:pStyle w:val="ListParagraph"/>
+        <w:numPr>
+          <w:ilvl w:val="0"/>
+          <w:numId w:val="1"/>
+        </w:numPr>
+        <w:rPr>
+          <w:sz w:val="28"/>
+          <w:szCs w:val="28"/>
+        </w:rPr>
+      </w:pPr>
+      <w:r>
+        <w:rPr>
+          <w:sz w:val="28"/>
+          <w:szCs w:val="28"/>
+        </w:rPr>
+        <w:t xml:space="preserve">Xamarin Forums </w:t>
+      </w:r>
+      <w:proofErr w:type="gramStart"/>
+      <w:r>
+        <w:rPr>
+          <w:sz w:val="28"/>
+          <w:szCs w:val="28"/>
+        </w:rPr>
+        <w:t xml:space="preserve">( </w:t>
+      </w:r>
+      <w:r>
+        <w:rPr>
+          <w:sz w:val="28"/>
+          <w:szCs w:val="28"/>
+        </w:rPr>
+        <w:t>https://forums.xamarin.com</w:t>
+      </w:r>
+      <w:proofErr w:type="gramEnd"/>
+      <w:r>
+        <w:rPr>
+          <w:sz w:val="28"/>
+          <w:szCs w:val="28"/>
+        </w:rPr>
+        <w:t xml:space="preserve"> )</w:t>
+      </w:r>
+    </w:p>
+    <w:p>
+      <w:pPr>
+        <w:rPr>
+          <w:sz w:val="28"/>
+          <w:szCs w:val="28"/>
+        </w:rPr>
+      </w:pPr>
+      <w:r>
+        <w:rPr>
+          <w:sz w:val="28"/>
+          <w:szCs w:val="28"/>
+        </w:rPr>
+        <w:t xml:space="preserve">Xamarin </w:t>
+      </w:r>
+      <w:r>
+        <w:rPr>
+          <w:sz w:val="28"/>
+          <w:szCs w:val="28"/>
+        </w:rPr>
+        <w:t>h</w:t>
+      </w:r>
+      <w:r>
+        <w:rPr>
+          <w:sz w:val="28"/>
+          <w:szCs w:val="28"/>
+        </w:rPr>
+        <w:t>a</w:t>
+      </w:r>
+      <w:r>
+        <w:rPr>
+          <w:sz w:val="28"/>
+          <w:szCs w:val="28"/>
+        </w:rPr>
+        <w:t>s</w:t>
+      </w:r>
+      <w:r>
+        <w:rPr>
+          <w:sz w:val="28"/>
+          <w:szCs w:val="28"/>
+        </w:rPr>
+        <w:t xml:space="preserve"> very little documentation online, especially on error codes, this makes it very difficult to code</w:t>
+      </w:r>
+      <w:r>
+        <w:rPr>
+          <w:sz w:val="28"/>
+          <w:szCs w:val="28"/>
+        </w:rPr>
+        <w:t>.</w:t>
+      </w:r>
+      <w:bookmarkStart w:id="0" w:name="_GoBack"/>
+      <w:bookmarkEnd w:id="0"/>
+    </w:p>
     <w:p/>
     <w:sectPr>
       <w:pgSz w:w="11906" w:h="16838"/>
@@ -95,6 +378,127 @@
     </w:sectPr>
   </w:body>
 </w:document>
+</file>
+
+<file path=word/numbering.xml><?xml version="1.0" encoding="utf-8"?>
+<w:numbering xmlns:wpc="http://schemas.microsoft.com/office/word/2010/wordprocessingCanvas" xmlns:cx="http://schemas.microsoft.com/office/drawing/2014/chartex" xmlns:cx1="http://schemas.microsoft.com/office/drawing/2015/9/8/chartex" xmlns:cx2="http://schemas.microsoft.com/office/drawing/2015/10/21/chartex" xmlns:cx3="http://schemas.microsoft.com/office/drawing/2016/5/9/chartex" xmlns:cx4="http://schemas.microsoft.com/office/drawing/2016/5/10/chartex" xmlns:cx5="http://schemas.microsoft.com/office/drawing/2016/5/11/chartex" xmlns:cx6="http://schemas.microsoft.com/office/drawing/2016/5/12/chartex" xmlns:cx7="http://schemas.microsoft.com/office/drawing/2016/5/13/chartex" xmlns:cx8="http://schemas.microsoft.com/office/drawing/2016/5/14/chartex" xmlns:mc="http://schemas.openxmlformats.org/markup-compatibility/2006" xmlns:aink="http://schemas.microsoft.com/office/drawing/2016/ink" xmlns:am3d="http://schemas.microsoft.com/office/drawing/2017/model3d" xmlns:o="urn:schemas-microsoft-com:office:office" xmlns:r="http://schemas.openxmlformats.org/officeDocument/2006/relationships" xmlns:m="http://schemas.openxmlformats.org/officeDocument/2006/math" xmlns:v="urn:schemas-microsoft-com:vml" xmlns:wp14="http://schemas.microsoft.com/office/word/2010/wordprocessingDrawing" xmlns:wp="http://schemas.openxmlformats.org/drawingml/2006/wordprocessingDrawing" xmlns:w10="urn:schemas-microsoft-com:office:word" xmlns:w="http://schemas.openxmlformats.org/wordprocessingml/2006/main" xmlns:w14="http://schemas.microsoft.com/office/word/2010/wordml" xmlns:w15="http://schemas.microsoft.com/office/word/2012/wordml" xmlns:w16cid="http://schemas.microsoft.com/office/word/2016/wordml/cid" xmlns:w16se="http://schemas.microsoft.com/office/word/2015/wordml/symex" xmlns:wpg="http://schemas.microsoft.com/office/word/2010/wordprocessingGroup" xmlns:wpi="http://schemas.microsoft.com/office/word/2010/wordprocessingInk" xmlns:wne="http://schemas.microsoft.com/office/word/2006/wordml" xmlns:wps="http://schemas.microsoft.com/office/word/2010/wordprocessingShape" mc:Ignorable="w14 w15 w16se w16cid wp14">
+  <w:abstractNum w:abstractNumId="0" w15:restartNumberingAfterBreak="0">
+    <w:nsid w:val="489D74AE"/>
+    <w:multiLevelType w:val="hybridMultilevel"/>
+    <w:tmpl w:val="ED2C4EB2"/>
+    <w:lvl w:ilvl="0" w:tplc="18090001">
+      <w:start w:val="1"/>
+      <w:numFmt w:val="bullet"/>
+      <w:lvlText w:val=""/>
+      <w:lvlJc w:val="left"/>
+      <w:pPr>
+        <w:ind w:left="1440" w:hanging="360"/>
+      </w:pPr>
+      <w:rPr>
+        <w:rFonts w:ascii="Symbol" w:hAnsi="Symbol" w:hint="default"/>
+      </w:rPr>
+    </w:lvl>
+    <w:lvl w:ilvl="1" w:tplc="18090003" w:tentative="1">
+      <w:start w:val="1"/>
+      <w:numFmt w:val="bullet"/>
+      <w:lvlText w:val="o"/>
+      <w:lvlJc w:val="left"/>
+      <w:pPr>
+        <w:ind w:left="2160" w:hanging="360"/>
+      </w:pPr>
+      <w:rPr>
+        <w:rFonts w:ascii="Courier New" w:hAnsi="Courier New" w:cs="Courier New" w:hint="default"/>
+      </w:rPr>
+    </w:lvl>
+    <w:lvl w:ilvl="2" w:tplc="18090005" w:tentative="1">
+      <w:start w:val="1"/>
+      <w:numFmt w:val="bullet"/>
+      <w:lvlText w:val=""/>
+      <w:lvlJc w:val="left"/>
+      <w:pPr>
+        <w:ind w:left="2880" w:hanging="360"/>
+      </w:pPr>
+      <w:rPr>
+        <w:rFonts w:ascii="Wingdings" w:hAnsi="Wingdings" w:hint="default"/>
+      </w:rPr>
+    </w:lvl>
+    <w:lvl w:ilvl="3" w:tplc="18090001" w:tentative="1">
+      <w:start w:val="1"/>
+      <w:numFmt w:val="bullet"/>
+      <w:lvlText w:val=""/>
+      <w:lvlJc w:val="left"/>
+      <w:pPr>
+        <w:ind w:left="3600" w:hanging="360"/>
+      </w:pPr>
+      <w:rPr>
+        <w:rFonts w:ascii="Symbol" w:hAnsi="Symbol" w:hint="default"/>
+      </w:rPr>
+    </w:lvl>
+    <w:lvl w:ilvl="4" w:tplc="18090003" w:tentative="1">
+      <w:start w:val="1"/>
+      <w:numFmt w:val="bullet"/>
+      <w:lvlText w:val="o"/>
+      <w:lvlJc w:val="left"/>
+      <w:pPr>
+        <w:ind w:left="4320" w:hanging="360"/>
+      </w:pPr>
+      <w:rPr>
+        <w:rFonts w:ascii="Courier New" w:hAnsi="Courier New" w:cs="Courier New" w:hint="default"/>
+      </w:rPr>
+    </w:lvl>
+    <w:lvl w:ilvl="5" w:tplc="18090005" w:tentative="1">
+      <w:start w:val="1"/>
+      <w:numFmt w:val="bullet"/>
+      <w:lvlText w:val=""/>
+      <w:lvlJc w:val="left"/>
+      <w:pPr>
+        <w:ind w:left="5040" w:hanging="360"/>
+      </w:pPr>
+      <w:rPr>
+        <w:rFonts w:ascii="Wingdings" w:hAnsi="Wingdings" w:hint="default"/>
+      </w:rPr>
+    </w:lvl>
+    <w:lvl w:ilvl="6" w:tplc="18090001" w:tentative="1">
+      <w:start w:val="1"/>
+      <w:numFmt w:val="bullet"/>
+      <w:lvlText w:val=""/>
+      <w:lvlJc w:val="left"/>
+      <w:pPr>
+        <w:ind w:left="5760" w:hanging="360"/>
+      </w:pPr>
+      <w:rPr>
+        <w:rFonts w:ascii="Symbol" w:hAnsi="Symbol" w:hint="default"/>
+      </w:rPr>
+    </w:lvl>
+    <w:lvl w:ilvl="7" w:tplc="18090003" w:tentative="1">
+      <w:start w:val="1"/>
+      <w:numFmt w:val="bullet"/>
+      <w:lvlText w:val="o"/>
+      <w:lvlJc w:val="left"/>
+      <w:pPr>
+        <w:ind w:left="6480" w:hanging="360"/>
+      </w:pPr>
+      <w:rPr>
+        <w:rFonts w:ascii="Courier New" w:hAnsi="Courier New" w:cs="Courier New" w:hint="default"/>
+      </w:rPr>
+    </w:lvl>
+    <w:lvl w:ilvl="8" w:tplc="18090005" w:tentative="1">
+      <w:start w:val="1"/>
+      <w:numFmt w:val="bullet"/>
+      <w:lvlText w:val=""/>
+      <w:lvlJc w:val="left"/>
+      <w:pPr>
+        <w:ind w:left="7200" w:hanging="360"/>
+      </w:pPr>
+      <w:rPr>
+        <w:rFonts w:ascii="Wingdings" w:hAnsi="Wingdings" w:hint="default"/>
+      </w:rPr>
+    </w:lvl>
+  </w:abstractNum>
+  <w:num w:numId="1">
+    <w:abstractNumId w:val="0"/>
+  </w:num>
+</w:numbering>
 </file>
 
 <file path=word/styles.xml><?xml version="1.0" encoding="utf-8"?>
@@ -220,6 +624,7 @@
     <w:lsdException w:name="HTML Sample" w:semiHidden="1" w:unhideWhenUsed="1"/>
     <w:lsdException w:name="HTML Typewriter" w:semiHidden="1" w:unhideWhenUsed="1"/>
     <w:lsdException w:name="HTML Variable" w:semiHidden="1" w:unhideWhenUsed="1"/>
+    <w:lsdException w:name="Normal Table" w:semiHidden="1" w:unhideWhenUsed="1"/>
     <w:lsdException w:name="annotation subject" w:semiHidden="1" w:unhideWhenUsed="1"/>
     <w:lsdException w:name="No List" w:semiHidden="1" w:unhideWhenUsed="1"/>
     <w:lsdException w:name="Outline List 1" w:semiHidden="1" w:unhideWhenUsed="1"/>
@@ -266,8 +671,10 @@
     <w:lsdException w:name="Table Subtle 2" w:semiHidden="1" w:unhideWhenUsed="1"/>
     <w:lsdException w:name="Table Web 1" w:semiHidden="1" w:unhideWhenUsed="1"/>
     <w:lsdException w:name="Table Web 2" w:semiHidden="1" w:unhideWhenUsed="1"/>
+    <w:lsdException w:name="Table Web 3" w:semiHidden="1" w:unhideWhenUsed="1"/>
     <w:lsdException w:name="Balloon Text" w:semiHidden="1" w:unhideWhenUsed="1"/>
     <w:lsdException w:name="Table Grid" w:uiPriority="39"/>
+    <w:lsdException w:name="Table Theme" w:semiHidden="1" w:unhideWhenUsed="1"/>
     <w:lsdException w:name="Placeholder Text" w:semiHidden="1"/>
     <w:lsdException w:name="No Spacing" w:uiPriority="1" w:qFormat="1"/>
     <w:lsdException w:name="Light Shading" w:uiPriority="60"/>
@@ -562,7 +969,6 @@
     <w:name w:val="Hyperlink"/>
     <w:basedOn w:val="DefaultParagraphFont"/>
     <w:uiPriority w:val="99"/>
-    <w:semiHidden/>
     <w:unhideWhenUsed/>
     <w:rsid w:val="00E76045"/>
     <w:rPr>
@@ -603,6 +1009,29 @@
       <w:sz w:val="56"/>
       <w:szCs w:val="56"/>
     </w:rPr>
+  </w:style>
+  <w:style w:type="character" w:styleId="UnresolvedMention">
+    <w:name w:val="Unresolved Mention"/>
+    <w:basedOn w:val="DefaultParagraphFont"/>
+    <w:uiPriority w:val="99"/>
+    <w:semiHidden/>
+    <w:unhideWhenUsed/>
+    <w:rsid w:val="001645D6"/>
+    <w:rPr>
+      <w:color w:val="605E5C"/>
+      <w:shd w:val="clear" w:color="auto" w:fill="E1DFDD"/>
+    </w:rPr>
+  </w:style>
+  <w:style w:type="paragraph" w:styleId="ListParagraph">
+    <w:name w:val="List Paragraph"/>
+    <w:basedOn w:val="Normal"/>
+    <w:uiPriority w:val="34"/>
+    <w:qFormat/>
+    <w:rsid w:val="001645D6"/>
+    <w:pPr>
+      <w:ind w:left="720"/>
+      <w:contextualSpacing/>
+    </w:pPr>
   </w:style>
 </w:styles>
 </file>

</xml_diff>